<commit_message>
màj des sketchs, de la storyboard et de la description des sketchs
</commit_message>
<xml_diff>
--- a/Docs/Description des sketchs.docx
+++ b/Docs/Description des sketchs.docx
@@ -24,6 +24,32 @@
           <w:szCs w:val="36"/>
         </w:rPr>
         <w:t>CofiApp</w:t>
+      </w:r>
+    </w:p>
+    <w:p>
+      <w:pPr>
+        <w:pStyle w:val="Textbody"/>
+        <w:spacing w:after="60" w:line="326" w:lineRule="auto"/>
+        <w:jc w:val="center"/>
+        <w:rPr>
+          <w:rFonts w:ascii="Trebuchet MS" w:hAnsi="Trebuchet MS"/>
+          <w:b/>
+          <w:color w:val="000000"/>
+          <w:sz w:val="36"/>
+          <w:szCs w:val="36"/>
+          <w:u w:val="single"/>
+        </w:rPr>
+      </w:pPr>
+      <w:r>
+        <w:rPr>
+          <w:rFonts w:ascii="Trebuchet MS" w:hAnsi="Trebuchet MS"/>
+          <w:b/>
+          <w:color w:val="000000"/>
+          <w:sz w:val="36"/>
+          <w:szCs w:val="36"/>
+          <w:u w:val="single"/>
+        </w:rPr>
+        <w:t>Description des Sketchs</w:t>
       </w:r>
     </w:p>
     <w:p>
@@ -73,21 +99,7 @@
           <w:rFonts w:ascii="Trebuchet MS" w:hAnsi="Trebuchet MS"/>
           <w:color w:val="000000"/>
         </w:rPr>
-        <w:t xml:space="preserve">Situés en haut de la page, les différents boutons permettent d'accéder à diverses fonctionnalités. Le bouton “admin” permet aux </w:t>
-      </w:r>
-      <w:r>
-        <w:rPr>
-          <w:rFonts w:ascii="Trebuchet MS" w:hAnsi="Trebuchet MS"/>
-          <w:color w:val="000000"/>
-        </w:rPr>
-        <w:t>gérants de se connecter sur compte spécial qui a plus de droits qu’un simple utilisateur sur l’application. Une fois connecté en tant qu’administrateur, le bouton “supprimer” apparaît dans la fenêtre et il permet de supprimer des films ou des réalisateurs.</w:t>
-      </w:r>
-      <w:r>
-        <w:rPr>
-          <w:rFonts w:ascii="Trebuchet MS" w:hAnsi="Trebuchet MS"/>
-          <w:color w:val="000000"/>
-        </w:rPr>
-        <w:t xml:space="preserve"> Le bouton “ajouter” permet d’ajouter dans l’application des films ou des réalisateurs. Le bouton “indépendants” va permettre de mettre en avant les courts ou longs métrages de studios indépendants.</w:t>
+        <w:t>Situés en haut de la page, les différents boutons permettent d'accéder à diverses fonctionnalités. Le bouton “admin” permet aux gérants de se connecter sur compte spécial qui a plus de droits qu’un simple utilisateur sur l’application. Une fois connecté en tant qu’administrateur, le bouton “supprimer” apparaît dans la fenêtre et il permet de supprimer des films ou des réalisateurs. Le bouton “ajouter” permet d’ajouter dans l’application des films ou des réalisateurs. Le bouton “indépendants” va permettre de mettre en avant les courts ou longs métrages de studios indépendants.</w:t>
       </w:r>
     </w:p>
     <w:p>
@@ -108,39 +120,80 @@
           <w:rFonts w:ascii="Trebuchet MS" w:hAnsi="Trebuchet MS"/>
           <w:color w:val="000000"/>
         </w:rPr>
-        <w:t>Sur la partie gauche, on trouve la liste des tous les fil</w:t>
-      </w:r>
-      <w:r>
-        <w:rPr>
-          <w:rFonts w:ascii="Trebuchet MS" w:hAnsi="Trebuchet MS"/>
-          <w:color w:val="000000"/>
-        </w:rPr>
-        <w:t>ms disponibles avec une barre de recherche pour une navigation plus simple.</w:t>
-      </w:r>
-    </w:p>
-    <w:p>
-      <w:pPr>
-        <w:pStyle w:val="Textbody"/>
-        <w:rPr>
-          <w:rFonts w:ascii="Trebuchet MS" w:hAnsi="Trebuchet MS"/>
-        </w:rPr>
-      </w:pPr>
-    </w:p>
-    <w:p>
-      <w:pPr>
-        <w:pStyle w:val="Textbody"/>
-        <w:rPr>
-          <w:rFonts w:ascii="Trebuchet MS" w:hAnsi="Trebuchet MS"/>
-        </w:rPr>
-      </w:pPr>
-    </w:p>
-    <w:p>
-      <w:pPr>
-        <w:pStyle w:val="Textbody"/>
-        <w:rPr>
-          <w:rFonts w:ascii="Trebuchet MS" w:hAnsi="Trebuchet MS"/>
-        </w:rPr>
-      </w:pPr>
+        <w:t>Sur la partie gauche, on trouve la liste des tous les films disponibles avec une barre de recherche pour une navigation plus simple.</w:t>
+      </w:r>
+    </w:p>
+    <w:p>
+      <w:pPr>
+        <w:pStyle w:val="Textbody"/>
+        <w:rPr>
+          <w:rFonts w:ascii="Trebuchet MS" w:hAnsi="Trebuchet MS"/>
+        </w:rPr>
+      </w:pPr>
+    </w:p>
+    <w:p>
+      <w:pPr>
+        <w:pStyle w:val="Textbody"/>
+        <w:rPr>
+          <w:rFonts w:ascii="Trebuchet MS" w:hAnsi="Trebuchet MS"/>
+        </w:rPr>
+      </w:pPr>
+    </w:p>
+    <w:p>
+      <w:pPr>
+        <w:pStyle w:val="Textbody"/>
+        <w:rPr>
+          <w:rFonts w:ascii="Trebuchet MS" w:hAnsi="Trebuchet MS"/>
+        </w:rPr>
+      </w:pPr>
+      <w:r>
+        <w:rPr>
+          <w:rFonts w:ascii="Trebuchet MS" w:hAnsi="Trebuchet MS"/>
+          <w:noProof/>
+          <w:lang w:eastAsia="fr-FR" w:bidi="ar-SA"/>
+        </w:rPr>
+        <w:drawing>
+          <wp:inline distT="0" distB="0" distL="0" distR="0">
+            <wp:extent cx="6120130" cy="3442335"/>
+            <wp:effectExtent l="0" t="0" r="0" b="5715"/>
+            <wp:docPr id="1" name="Image 1"/>
+            <wp:cNvGraphicFramePr>
+              <a:graphicFrameLocks xmlns:a="http://schemas.openxmlformats.org/drawingml/2006/main" noChangeAspect="1"/>
+            </wp:cNvGraphicFramePr>
+            <a:graphic xmlns:a="http://schemas.openxmlformats.org/drawingml/2006/main">
+              <a:graphicData uri="http://schemas.openxmlformats.org/drawingml/2006/picture">
+                <pic:pic xmlns:pic="http://schemas.openxmlformats.org/drawingml/2006/picture">
+                  <pic:nvPicPr>
+                    <pic:cNvPr id="1" name="Accueil.png"/>
+                    <pic:cNvPicPr/>
+                  </pic:nvPicPr>
+                  <pic:blipFill>
+                    <a:blip r:embed="rId7">
+                      <a:extLst>
+                        <a:ext uri="{28A0092B-C50C-407E-A947-70E740481C1C}">
+                          <a14:useLocalDpi xmlns:a14="http://schemas.microsoft.com/office/drawing/2010/main" val="0"/>
+                        </a:ext>
+                      </a:extLst>
+                    </a:blip>
+                    <a:stretch>
+                      <a:fillRect/>
+                    </a:stretch>
+                  </pic:blipFill>
+                  <pic:spPr>
+                    <a:xfrm>
+                      <a:off x="0" y="0"/>
+                      <a:ext cx="6120130" cy="3442335"/>
+                    </a:xfrm>
+                    <a:prstGeom prst="rect">
+                      <a:avLst/>
+                    </a:prstGeom>
+                  </pic:spPr>
+                </pic:pic>
+              </a:graphicData>
+            </a:graphic>
+          </wp:inline>
+        </w:drawing>
+      </w:r>
     </w:p>
     <w:p>
       <w:pPr>
@@ -175,14 +228,7 @@
           <w:rFonts w:ascii="Trebuchet MS" w:hAnsi="Trebuchet MS"/>
           <w:color w:val="000000"/>
         </w:rPr>
-        <w:t>Cette vue contient le logo ainsi que le nom de l’application et en dessous de ces éléments, il y a une brève description du fonctionnement de l’application avec les diff</w:t>
-      </w:r>
-      <w:r>
-        <w:rPr>
-          <w:rFonts w:ascii="Trebuchet MS" w:hAnsi="Trebuchet MS"/>
-          <w:color w:val="000000"/>
-        </w:rPr>
-        <w:t>érentes règles à suivre.</w:t>
+        <w:t>Cette vue contient le logo ainsi que le nom de l’application et en dessous de ces éléments, il y a une brève description du fonctionnement de l’application avec les différentes règles à suivre.</w:t>
       </w:r>
     </w:p>
     <w:p>
@@ -224,30 +270,37 @@
           <w:rFonts w:ascii="Trebuchet MS" w:hAnsi="Trebuchet MS"/>
           <w:color w:val="000000"/>
         </w:rPr>
-        <w:t>Le bouton, Indépendant permet d’accéder à la page Indépendant de l’application</w:t>
-      </w:r>
-    </w:p>
-    <w:p>
-      <w:pPr>
-        <w:pStyle w:val="Textbody"/>
-        <w:rPr>
-          <w:rFonts w:ascii="Trebuchet MS" w:hAnsi="Trebuchet MS"/>
-        </w:rPr>
-      </w:pPr>
-    </w:p>
-    <w:p>
-      <w:pPr>
-        <w:pStyle w:val="Textbody"/>
+        <w:lastRenderedPageBreak/>
+        <w:t>Le bouton</w:t>
+      </w:r>
+      <w:r>
+        <w:rPr>
+          <w:rFonts w:ascii="Trebuchet MS" w:hAnsi="Trebuchet MS"/>
+          <w:color w:val="000000"/>
+        </w:rPr>
+        <w:t xml:space="preserve"> Indépendant permet d’accéder à la page Indépendant de l’application</w:t>
+      </w:r>
+    </w:p>
+    <w:p>
+      <w:pPr>
+        <w:pStyle w:val="Textbody"/>
+        <w:numPr>
+          <w:ilvl w:val="0"/>
+          <w:numId w:val="2"/>
+        </w:numPr>
         <w:spacing w:after="0" w:line="326" w:lineRule="auto"/>
         <w:rPr>
           <w:rFonts w:ascii="Trebuchet MS" w:hAnsi="Trebuchet MS"/>
-          <w:b/>
           <w:color w:val="000000"/>
-          <w:u w:val="single"/>
-        </w:rPr>
-      </w:pPr>
-      <w:bookmarkStart w:id="1" w:name="_GoBack"/>
-      <w:bookmarkEnd w:id="1"/>
+        </w:rPr>
+      </w:pPr>
+      <w:r>
+        <w:rPr>
+          <w:rFonts w:ascii="Trebuchet MS" w:hAnsi="Trebuchet MS"/>
+          <w:color w:val="000000"/>
+        </w:rPr>
+        <w:t>Le bouton Ajouter ouvre une boite de dialogue permettant à l’utilisateur de choisir ce qu’il souhaite ajouter (Film, Réalisateur).</w:t>
+      </w:r>
     </w:p>
     <w:p>
       <w:pPr>
@@ -343,13 +396,26 @@
         <w:rPr>
           <w:rFonts w:ascii="Trebuchet MS" w:hAnsi="Trebuchet MS"/>
         </w:rPr>
-        <w:t xml:space="preserve"> La page Ajout </w:t>
-      </w:r>
-      <w:r>
-        <w:rPr>
-          <w:rFonts w:ascii="Trebuchet MS" w:hAnsi="Trebuchet MS"/>
-        </w:rPr>
-        <w:t>Réalisateur.</w:t>
+        <w:t xml:space="preserve"> La page Ajout Réalisateur.</w:t>
+      </w:r>
+    </w:p>
+    <w:p>
+      <w:pPr>
+        <w:pStyle w:val="Textbody"/>
+        <w:numPr>
+          <w:ilvl w:val="0"/>
+          <w:numId w:val="3"/>
+        </w:numPr>
+        <w:spacing w:after="0" w:line="326" w:lineRule="auto"/>
+        <w:rPr>
+          <w:rFonts w:ascii="Trebuchet MS" w:hAnsi="Trebuchet MS"/>
+        </w:rPr>
+      </w:pPr>
+      <w:r>
+        <w:rPr>
+          <w:rFonts w:ascii="Trebuchet MS" w:hAnsi="Trebuchet MS"/>
+        </w:rPr>
+        <w:t>Le bouton Annuler permet de revenir à la page précédente.</w:t>
       </w:r>
     </w:p>
     <w:p>
@@ -361,12 +427,6 @@
           <w:rFonts w:ascii="Trebuchet MS" w:hAnsi="Trebuchet MS"/>
         </w:rPr>
       </w:pPr>
-      <w:r>
-        <w:rPr>
-          <w:rFonts w:ascii="Trebuchet MS" w:hAnsi="Trebuchet MS"/>
-        </w:rPr>
-        <w:t>Le bouton Annuler permet de revenir à la page précédente.</w:t>
-      </w:r>
     </w:p>
     <w:p>
       <w:pPr>
@@ -376,15 +436,54 @@
           <w:rFonts w:ascii="Trebuchet MS" w:hAnsi="Trebuchet MS"/>
         </w:rPr>
       </w:pPr>
-    </w:p>
-    <w:p>
-      <w:pPr>
-        <w:pStyle w:val="Textbody"/>
-        <w:spacing w:after="0" w:line="326" w:lineRule="auto"/>
-        <w:rPr>
-          <w:rFonts w:ascii="Trebuchet MS" w:hAnsi="Trebuchet MS"/>
-        </w:rPr>
-      </w:pPr>
+      <w:r>
+        <w:rPr>
+          <w:rFonts w:ascii="Trebuchet MS" w:hAnsi="Trebuchet MS"/>
+          <w:noProof/>
+          <w:lang w:eastAsia="fr-FR" w:bidi="ar-SA"/>
+        </w:rPr>
+        <w:drawing>
+          <wp:inline distT="0" distB="0" distL="0" distR="0">
+            <wp:extent cx="6120130" cy="3442335"/>
+            <wp:effectExtent l="0" t="0" r="0" b="5715"/>
+            <wp:docPr id="3" name="Image 3"/>
+            <wp:cNvGraphicFramePr>
+              <a:graphicFrameLocks xmlns:a="http://schemas.openxmlformats.org/drawingml/2006/main" noChangeAspect="1"/>
+            </wp:cNvGraphicFramePr>
+            <a:graphic xmlns:a="http://schemas.openxmlformats.org/drawingml/2006/main">
+              <a:graphicData uri="http://schemas.openxmlformats.org/drawingml/2006/picture">
+                <pic:pic xmlns:pic="http://schemas.openxmlformats.org/drawingml/2006/picture">
+                  <pic:nvPicPr>
+                    <pic:cNvPr id="3" name="Add_Director.png"/>
+                    <pic:cNvPicPr/>
+                  </pic:nvPicPr>
+                  <pic:blipFill>
+                    <a:blip r:embed="rId8">
+                      <a:extLst>
+                        <a:ext uri="{28A0092B-C50C-407E-A947-70E740481C1C}">
+                          <a14:useLocalDpi xmlns:a14="http://schemas.microsoft.com/office/drawing/2010/main" val="0"/>
+                        </a:ext>
+                      </a:extLst>
+                    </a:blip>
+                    <a:stretch>
+                      <a:fillRect/>
+                    </a:stretch>
+                  </pic:blipFill>
+                  <pic:spPr>
+                    <a:xfrm>
+                      <a:off x="0" y="0"/>
+                      <a:ext cx="6120130" cy="3442335"/>
+                    </a:xfrm>
+                    <a:prstGeom prst="rect">
+                      <a:avLst/>
+                    </a:prstGeom>
+                  </pic:spPr>
+                </pic:pic>
+              </a:graphicData>
+            </a:graphic>
+          </wp:inline>
+        </w:drawing>
+      </w:r>
     </w:p>
     <w:p>
       <w:pPr>
@@ -419,14 +518,7 @@
           <w:rFonts w:ascii="Trebuchet MS" w:hAnsi="Trebuchet MS"/>
           <w:color w:val="000000"/>
         </w:rPr>
-        <w:t>C’est la partie qui va permettre d’ajouter un réalisateur en fonction des films dé</w:t>
-      </w:r>
-      <w:r>
-        <w:rPr>
-          <w:rFonts w:ascii="Trebuchet MS" w:hAnsi="Trebuchet MS"/>
-          <w:color w:val="000000"/>
-        </w:rPr>
-        <w:t>jà existants dans l’application.</w:t>
+        <w:t>C’est la partie qui va permettre d’ajouter un réalisateur en fonction des films déjà existants dans l’application.</w:t>
       </w:r>
     </w:p>
     <w:p>
@@ -447,7 +539,6 @@
           <w:rFonts w:ascii="Trebuchet MS" w:hAnsi="Trebuchet MS"/>
           <w:color w:val="000000"/>
         </w:rPr>
-        <w:lastRenderedPageBreak/>
         <w:t>On a différents champs à remplir avec du texte contenant le nom, le prénom, la date de naissance, la date de mort (laissé le champ vide s’il n’y en a pas), la nationalité et la biographie.</w:t>
       </w:r>
     </w:p>
@@ -469,14 +560,7 @@
           <w:rFonts w:ascii="Trebuchet MS" w:hAnsi="Trebuchet MS"/>
           <w:color w:val="000000"/>
         </w:rPr>
-        <w:t xml:space="preserve">On peut ajouter une image qui va </w:t>
-      </w:r>
-      <w:r>
-        <w:rPr>
-          <w:rFonts w:ascii="Trebuchet MS" w:hAnsi="Trebuchet MS"/>
-          <w:color w:val="000000"/>
-        </w:rPr>
-        <w:t>servir de photo de profil pour le réalisateur. Si cette option est ignorée, le réalisateur aura une photo de profil par défaut qui pourra être modifiée par un administrateur.</w:t>
+        <w:t>On peut ajouter une image qui va servir de photo de profil pour le réalisateur. Si cette option est ignorée, le réalisateur aura une photo de profil par défaut qui pourra être modifiée par un administrateur.</w:t>
       </w:r>
     </w:p>
     <w:p>
@@ -497,14 +581,7 @@
           <w:rFonts w:ascii="Trebuchet MS" w:hAnsi="Trebuchet MS"/>
           <w:color w:val="000000"/>
         </w:rPr>
-        <w:t>Ensuite la partie films notables permet de relier le réalisateur avec les différe</w:t>
-      </w:r>
-      <w:r>
-        <w:rPr>
-          <w:rFonts w:ascii="Trebuchet MS" w:hAnsi="Trebuchet MS"/>
-          <w:color w:val="000000"/>
-        </w:rPr>
-        <w:t>nts films qu’il a réalisé.</w:t>
+        <w:t>Pour finir le bouton “ajouter” qui permet de valider et d'enregistrer le réalisateur dans la base de données.</w:t>
       </w:r>
     </w:p>
     <w:p>
@@ -525,13 +602,69 @@
           <w:rFonts w:ascii="Trebuchet MS" w:hAnsi="Trebuchet MS"/>
           <w:color w:val="000000"/>
         </w:rPr>
-        <w:t>Pour finir le bouton “ajouter” qui permet de valider et d'enregistrer le réalisateur dans la base de données.</w:t>
-      </w:r>
-    </w:p>
-    <w:p>
-      <w:pPr>
-        <w:pStyle w:val="Textbody"/>
-      </w:pPr>
+        <w:t xml:space="preserve">Le bouton Accueil permet de revenir à la page d’accueil. </w:t>
+      </w:r>
+      <w:r>
+        <w:rPr>
+          <w:rFonts w:ascii="Trebuchet MS" w:hAnsi="Trebuchet MS"/>
+          <w:color w:val="FF0000"/>
+        </w:rPr>
+        <w:t>Attention : Cliquer sur ce bouton avant d’avoir confirmé l’ajout annule l’ajout du film !</w:t>
+      </w:r>
+    </w:p>
+    <w:p>
+      <w:pPr>
+        <w:pStyle w:val="Textbody"/>
+      </w:pPr>
+      <w:r>
+        <w:rPr>
+          <w:rFonts w:ascii="Trebuchet MS" w:hAnsi="Trebuchet MS"/>
+          <w:noProof/>
+          <w:lang w:eastAsia="fr-FR" w:bidi="ar-SA"/>
+        </w:rPr>
+        <w:lastRenderedPageBreak/>
+        <w:drawing>
+          <wp:inline distT="0" distB="0" distL="0" distR="0">
+            <wp:extent cx="6119706" cy="3442335"/>
+            <wp:effectExtent l="0" t="0" r="0" b="5715"/>
+            <wp:docPr id="4" name="Image 4"/>
+            <wp:cNvGraphicFramePr>
+              <a:graphicFrameLocks xmlns:a="http://schemas.openxmlformats.org/drawingml/2006/main" noChangeAspect="1"/>
+            </wp:cNvGraphicFramePr>
+            <a:graphic xmlns:a="http://schemas.openxmlformats.org/drawingml/2006/main">
+              <a:graphicData uri="http://schemas.openxmlformats.org/drawingml/2006/picture">
+                <pic:pic xmlns:pic="http://schemas.openxmlformats.org/drawingml/2006/picture">
+                  <pic:nvPicPr>
+                    <pic:cNvPr id="4" name="Add_Movies.png"/>
+                    <pic:cNvPicPr/>
+                  </pic:nvPicPr>
+                  <pic:blipFill>
+                    <a:blip r:embed="rId9">
+                      <a:extLst>
+                        <a:ext uri="{28A0092B-C50C-407E-A947-70E740481C1C}">
+                          <a14:useLocalDpi xmlns:a14="http://schemas.microsoft.com/office/drawing/2010/main" val="0"/>
+                        </a:ext>
+                      </a:extLst>
+                    </a:blip>
+                    <a:stretch>
+                      <a:fillRect/>
+                    </a:stretch>
+                  </pic:blipFill>
+                  <pic:spPr>
+                    <a:xfrm>
+                      <a:off x="0" y="0"/>
+                      <a:ext cx="6119706" cy="3442335"/>
+                    </a:xfrm>
+                    <a:prstGeom prst="rect">
+                      <a:avLst/>
+                    </a:prstGeom>
+                  </pic:spPr>
+                </pic:pic>
+              </a:graphicData>
+            </a:graphic>
+          </wp:inline>
+        </w:drawing>
+      </w:r>
       <w:r>
         <w:rPr>
           <w:rFonts w:ascii="Trebuchet MS" w:hAnsi="Trebuchet MS"/>
@@ -560,13 +693,7 @@
         <w:rPr>
           <w:rFonts w:ascii="Trebuchet MS" w:hAnsi="Trebuchet MS"/>
         </w:rPr>
-        <w:t xml:space="preserve">Cette page permet d'ajouter un film dans la collection de films. Il y a différents champs à remplir pour </w:t>
-      </w:r>
-      <w:r>
-        <w:rPr>
-          <w:rFonts w:ascii="Trebuchet MS" w:hAnsi="Trebuchet MS"/>
-        </w:rPr>
-        <w:t>pouvoir ajouter un film.</w:t>
+        <w:t>Cette page permet d'ajouter un film dans la collection de films. Il y a différents champs à remplir pour pouvoir ajouter un film.</w:t>
       </w:r>
     </w:p>
     <w:p>
@@ -598,6 +725,12 @@
         </w:rPr>
         <w:t>On a aussi le titre, la date de sortie, le synopsis et la liste des tags qui représentent les thèmes du film à ajouter.</w:t>
       </w:r>
+      <w:r>
+        <w:rPr>
+          <w:rFonts w:ascii="Trebuchet MS" w:hAnsi="Trebuchet MS"/>
+        </w:rPr>
+        <w:t xml:space="preserve"> La liste des tags peut être modifié à tout moment, pour ajouter un Tag il suffit de sélectionné un tag dans la liste de droite et de l’ajouter. Pour en supprimer un il suffit de sélectionné un tag dans la liste des tags du film et de le supprimer.</w:t>
+      </w:r>
     </w:p>
     <w:p>
       <w:pPr>
@@ -611,13 +744,7 @@
         <w:rPr>
           <w:rFonts w:ascii="Trebuchet MS" w:hAnsi="Trebuchet MS"/>
         </w:rPr>
-        <w:t xml:space="preserve">On peut aussi choisir la liste des </w:t>
-      </w:r>
-      <w:r>
-        <w:rPr>
-          <w:rFonts w:ascii="Trebuchet MS" w:hAnsi="Trebuchet MS"/>
-        </w:rPr>
-        <w:t>acteurs principaux du film et en ajouter s'ils ne sont pas déjà présents.</w:t>
+        <w:t>On peut aussi choisir la liste des acteurs principaux du film et en ajouter s'ils ne sont pas déjà présents.</w:t>
       </w:r>
     </w:p>
     <w:p>
@@ -661,13 +788,7 @@
         <w:rPr>
           <w:rFonts w:ascii="Trebuchet MS" w:hAnsi="Trebuchet MS"/>
         </w:rPr>
-        <w:t>Cette petite fenêtre apparaît lorsque l</w:t>
-      </w:r>
-      <w:r>
-        <w:rPr>
-          <w:rFonts w:ascii="Trebuchet MS" w:hAnsi="Trebuchet MS"/>
-        </w:rPr>
-        <w:t>'on appuie sur le bouton supprimer.</w:t>
+        <w:t>Cette petite fenêtre apparaît lorsque l'on appuie sur le bouton supprimer.</w:t>
       </w:r>
     </w:p>
     <w:p>
@@ -682,7 +803,91 @@
         <w:rPr>
           <w:rFonts w:ascii="Trebuchet MS" w:hAnsi="Trebuchet MS"/>
         </w:rPr>
-        <w:t>On peut choisir de supprimer un réalisateur ou un film.</w:t>
+        <w:t>Une boîte de dialogue pour afficher une erreur s’affiche si l’utilisateur n’est pas connecté en tant qu’administrateur.</w:t>
+      </w:r>
+    </w:p>
+    <w:p>
+      <w:pPr>
+        <w:pStyle w:val="Textbody"/>
+        <w:numPr>
+          <w:ilvl w:val="0"/>
+          <w:numId w:val="6"/>
+        </w:numPr>
+      </w:pPr>
+      <w:r>
+        <w:rPr>
+          <w:rFonts w:ascii="Trebuchet MS" w:hAnsi="Trebuchet MS"/>
+        </w:rPr>
+        <w:t>Si l’utilisateur est un administrateur, alors, u</w:t>
+      </w:r>
+      <w:r>
+        <w:rPr>
+          <w:rFonts w:ascii="Trebuchet MS" w:hAnsi="Trebuchet MS"/>
+        </w:rPr>
+        <w:t>ne boîte de dialogue est alors ouverte pour demander une confirmation de la suppression du dît film ou réalisateur, si Oui alors le film, ou réalisateur, sélectionné est supprimé de la base de donnée de l’application.</w:t>
+      </w:r>
+    </w:p>
+    <w:p>
+      <w:pPr>
+        <w:pStyle w:val="Textbody"/>
+        <w:rPr>
+          <w:rFonts w:ascii="Trebuchet MS" w:hAnsi="Trebuchet MS"/>
+          <w:b/>
+          <w:bCs/>
+          <w:u w:val="single"/>
+        </w:rPr>
+      </w:pPr>
+      <w:r>
+        <w:rPr>
+          <w:rFonts w:ascii="Trebuchet MS" w:hAnsi="Trebuchet MS"/>
+          <w:b/>
+          <w:bCs/>
+          <w:noProof/>
+          <w:u w:val="single"/>
+          <w:lang w:eastAsia="fr-FR" w:bidi="ar-SA"/>
+        </w:rPr>
+        <w:lastRenderedPageBreak/>
+        <w:drawing>
+          <wp:inline distT="0" distB="0" distL="0" distR="0">
+            <wp:extent cx="6120130" cy="3442335"/>
+            <wp:effectExtent l="0" t="0" r="0" b="5715"/>
+            <wp:docPr id="5" name="Image 5"/>
+            <wp:cNvGraphicFramePr>
+              <a:graphicFrameLocks xmlns:a="http://schemas.openxmlformats.org/drawingml/2006/main" noChangeAspect="1"/>
+            </wp:cNvGraphicFramePr>
+            <a:graphic xmlns:a="http://schemas.openxmlformats.org/drawingml/2006/main">
+              <a:graphicData uri="http://schemas.openxmlformats.org/drawingml/2006/picture">
+                <pic:pic xmlns:pic="http://schemas.openxmlformats.org/drawingml/2006/picture">
+                  <pic:nvPicPr>
+                    <pic:cNvPr id="5" name="Ex_Real.png"/>
+                    <pic:cNvPicPr/>
+                  </pic:nvPicPr>
+                  <pic:blipFill>
+                    <a:blip r:embed="rId10">
+                      <a:extLst>
+                        <a:ext uri="{28A0092B-C50C-407E-A947-70E740481C1C}">
+                          <a14:useLocalDpi xmlns:a14="http://schemas.microsoft.com/office/drawing/2010/main" val="0"/>
+                        </a:ext>
+                      </a:extLst>
+                    </a:blip>
+                    <a:stretch>
+                      <a:fillRect/>
+                    </a:stretch>
+                  </pic:blipFill>
+                  <pic:spPr>
+                    <a:xfrm>
+                      <a:off x="0" y="0"/>
+                      <a:ext cx="6120130" cy="3442335"/>
+                    </a:xfrm>
+                    <a:prstGeom prst="rect">
+                      <a:avLst/>
+                    </a:prstGeom>
+                  </pic:spPr>
+                </pic:pic>
+              </a:graphicData>
+            </a:graphic>
+          </wp:inline>
+        </w:drawing>
       </w:r>
     </w:p>
     <w:p>
@@ -721,18 +926,18 @@
           <w:ilvl w:val="0"/>
           <w:numId w:val="7"/>
         </w:numPr>
-      </w:pPr>
-      <w:r>
-        <w:rPr>
-          <w:rFonts w:ascii="Trebuchet MS" w:hAnsi="Trebuchet MS"/>
-        </w:rPr>
-        <w:t>Il y a les informations principales avec son nom, son prénom, sa date d</w:t>
-      </w:r>
-      <w:r>
-        <w:rPr>
-          <w:rFonts w:ascii="Trebuchet MS" w:hAnsi="Trebuchet MS"/>
-        </w:rPr>
-        <w:t>e naissance, sa date de mort (si nécessaire), sa nationalité et sa biographie.</w:t>
+        <w:rPr>
+          <w:rFonts w:ascii="Trebuchet MS" w:hAnsi="Trebuchet MS"/>
+          <w:b/>
+          <w:bCs/>
+          <w:u w:val="single"/>
+        </w:rPr>
+      </w:pPr>
+      <w:r>
+        <w:rPr>
+          <w:rFonts w:ascii="Trebuchet MS" w:hAnsi="Trebuchet MS"/>
+        </w:rPr>
+        <w:t>Il y a les informations principales avec son nom, son prénom, sa date de naissance, sa date de mort (si nécessaire), sa nationalité et sa biographie.</w:t>
       </w:r>
     </w:p>
     <w:p>
@@ -742,18 +947,18 @@
           <w:ilvl w:val="0"/>
           <w:numId w:val="7"/>
         </w:numPr>
-      </w:pPr>
-      <w:r>
-        <w:rPr>
-          <w:rFonts w:ascii="Trebuchet MS" w:hAnsi="Trebuchet MS"/>
-        </w:rPr>
-        <w:t>Au niveau des boutons situés en haut de la page, le bouton « Modifier » sera affiché seulement pour les personnes connectées en tant qu'administrateur. Il permettra de changer l</w:t>
-      </w:r>
-      <w:r>
-        <w:rPr>
-          <w:rFonts w:ascii="Trebuchet MS" w:hAnsi="Trebuchet MS"/>
-        </w:rPr>
-        <w:t>es informations du réalisateur en cas de problème.</w:t>
+        <w:rPr>
+          <w:rFonts w:ascii="Trebuchet MS" w:hAnsi="Trebuchet MS"/>
+          <w:b/>
+          <w:bCs/>
+          <w:u w:val="single"/>
+        </w:rPr>
+      </w:pPr>
+      <w:r>
+        <w:rPr>
+          <w:rFonts w:ascii="Trebuchet MS" w:hAnsi="Trebuchet MS"/>
+        </w:rPr>
+        <w:t>Les boutons ajout et suppression fonctionne de la même manière que sur les autres pages.</w:t>
       </w:r>
     </w:p>
     <w:p>
@@ -763,25 +968,103 @@
           <w:ilvl w:val="0"/>
           <w:numId w:val="7"/>
         </w:numPr>
-      </w:pPr>
-      <w:r>
-        <w:rPr>
-          <w:rFonts w:ascii="Trebuchet MS" w:hAnsi="Trebuchet MS"/>
-        </w:rPr>
-        <w:t>Pour finir, en dessous de la biographie du réalisateur, il y aura la liste des films qu'il aura réalisés et qui seront enregistrés dans l'application.</w:t>
-      </w:r>
-    </w:p>
-    <w:p>
-      <w:pPr>
-        <w:pStyle w:val="Textbody"/>
-      </w:pPr>
-      <w:r>
         <w:rPr>
           <w:rFonts w:ascii="Trebuchet MS" w:hAnsi="Trebuchet MS"/>
           <w:b/>
           <w:bCs/>
           <w:u w:val="single"/>
         </w:rPr>
+      </w:pPr>
+      <w:r>
+        <w:rPr>
+          <w:rFonts w:ascii="Trebuchet MS" w:hAnsi="Trebuchet MS"/>
+        </w:rPr>
+        <w:t>Le bouton Signaler permet de signaler un réalisateur, il envoie un mail d’avertissement aux administrateurs de l’application. Ainsi les administrateurs seront mis au courant et pourrons modifier le réalisateur ou le supprimer si besoins est.</w:t>
+      </w:r>
+      <w:r>
+        <w:rPr>
+          <w:rFonts w:ascii="Trebuchet MS" w:hAnsi="Trebuchet MS"/>
+          <w:b/>
+          <w:bCs/>
+          <w:u w:val="single"/>
+        </w:rPr>
+        <w:t xml:space="preserve"> </w:t>
+      </w:r>
+    </w:p>
+    <w:p>
+      <w:pPr>
+        <w:pStyle w:val="Textbody"/>
+        <w:rPr>
+          <w:rFonts w:ascii="Trebuchet MS" w:hAnsi="Trebuchet MS"/>
+          <w:b/>
+          <w:bCs/>
+          <w:u w:val="single"/>
+        </w:rPr>
+      </w:pPr>
+      <w:r>
+        <w:rPr>
+          <w:rFonts w:ascii="Trebuchet MS" w:hAnsi="Trebuchet MS"/>
+          <w:b/>
+          <w:bCs/>
+          <w:noProof/>
+          <w:u w:val="single"/>
+          <w:lang w:eastAsia="fr-FR" w:bidi="ar-SA"/>
+        </w:rPr>
+        <w:drawing>
+          <wp:inline distT="0" distB="0" distL="0" distR="0">
+            <wp:extent cx="6120130" cy="3442335"/>
+            <wp:effectExtent l="0" t="0" r="0" b="5715"/>
+            <wp:docPr id="6" name="Image 6"/>
+            <wp:cNvGraphicFramePr>
+              <a:graphicFrameLocks xmlns:a="http://schemas.openxmlformats.org/drawingml/2006/main" noChangeAspect="1"/>
+            </wp:cNvGraphicFramePr>
+            <a:graphic xmlns:a="http://schemas.openxmlformats.org/drawingml/2006/main">
+              <a:graphicData uri="http://schemas.openxmlformats.org/drawingml/2006/picture">
+                <pic:pic xmlns:pic="http://schemas.openxmlformats.org/drawingml/2006/picture">
+                  <pic:nvPicPr>
+                    <pic:cNvPr id="6" name="Ex_Select1.png"/>
+                    <pic:cNvPicPr/>
+                  </pic:nvPicPr>
+                  <pic:blipFill>
+                    <a:blip r:embed="rId11">
+                      <a:extLst>
+                        <a:ext uri="{28A0092B-C50C-407E-A947-70E740481C1C}">
+                          <a14:useLocalDpi xmlns:a14="http://schemas.microsoft.com/office/drawing/2010/main" val="0"/>
+                        </a:ext>
+                      </a:extLst>
+                    </a:blip>
+                    <a:stretch>
+                      <a:fillRect/>
+                    </a:stretch>
+                  </pic:blipFill>
+                  <pic:spPr>
+                    <a:xfrm>
+                      <a:off x="0" y="0"/>
+                      <a:ext cx="6120130" cy="3442335"/>
+                    </a:xfrm>
+                    <a:prstGeom prst="rect">
+                      <a:avLst/>
+                    </a:prstGeom>
+                  </pic:spPr>
+                </pic:pic>
+              </a:graphicData>
+            </a:graphic>
+          </wp:inline>
+        </w:drawing>
+      </w:r>
+    </w:p>
+    <w:p>
+      <w:pPr>
+        <w:pStyle w:val="Textbody"/>
+      </w:pPr>
+      <w:r>
+        <w:rPr>
+          <w:rFonts w:ascii="Trebuchet MS" w:hAnsi="Trebuchet MS"/>
+          <w:b/>
+          <w:bCs/>
+          <w:u w:val="single"/>
+        </w:rPr>
+        <w:lastRenderedPageBreak/>
         <w:t>Ex_Select :</w:t>
       </w:r>
     </w:p>
@@ -797,13 +1080,7 @@
         <w:rPr>
           <w:rFonts w:ascii="Trebuchet MS" w:hAnsi="Trebuchet MS"/>
         </w:rPr>
-        <w:t>Cette page sera disponible lorsqu'on cliqu</w:t>
-      </w:r>
-      <w:r>
-        <w:rPr>
-          <w:rFonts w:ascii="Trebuchet MS" w:hAnsi="Trebuchet MS"/>
-        </w:rPr>
-        <w:t>era sur un film présent dans la liste de gauche.</w:t>
+        <w:t>Cette page sera disponible lorsqu'on cliquera sur un film présent dans la liste de gauche.</w:t>
       </w:r>
     </w:p>
     <w:p>
@@ -833,13 +1110,7 @@
         <w:rPr>
           <w:rFonts w:ascii="Trebuchet MS" w:hAnsi="Trebuchet MS"/>
         </w:rPr>
-        <w:t>En dessous des diverses informations du film est présente la liste des acteurs principaux du fil</w:t>
-      </w:r>
-      <w:r>
-        <w:rPr>
-          <w:rFonts w:ascii="Trebuchet MS" w:hAnsi="Trebuchet MS"/>
-        </w:rPr>
-        <w:t>m.</w:t>
+        <w:t>En dessous des diverses informations du film est présente la liste des acteurs principaux du film.</w:t>
       </w:r>
     </w:p>
     <w:p>
@@ -854,8 +1125,80 @@
         <w:rPr>
           <w:rFonts w:ascii="Trebuchet MS" w:hAnsi="Trebuchet MS"/>
         </w:rPr>
-        <w:lastRenderedPageBreak/>
         <w:t>Comme avec la page du réalisateur, le bouton « Modifier » est disponible seulement pour les administrateurs et permet de changer les informations du film.</w:t>
+      </w:r>
+    </w:p>
+    <w:p>
+      <w:pPr>
+        <w:pStyle w:val="Textbody"/>
+        <w:rPr>
+          <w:rFonts w:ascii="Trebuchet MS" w:hAnsi="Trebuchet MS"/>
+          <w:b/>
+          <w:bCs/>
+          <w:u w:val="single"/>
+        </w:rPr>
+      </w:pPr>
+    </w:p>
+    <w:p>
+      <w:pPr>
+        <w:pStyle w:val="Textbody"/>
+        <w:rPr>
+          <w:rFonts w:ascii="Trebuchet MS" w:hAnsi="Trebuchet MS"/>
+          <w:b/>
+          <w:bCs/>
+          <w:u w:val="single"/>
+        </w:rPr>
+      </w:pPr>
+      <w:r>
+        <w:rPr>
+          <w:rFonts w:ascii="Trebuchet MS" w:hAnsi="Trebuchet MS"/>
+          <w:b/>
+          <w:bCs/>
+          <w:noProof/>
+          <w:u w:val="single"/>
+          <w:lang w:eastAsia="fr-FR" w:bidi="ar-SA"/>
+        </w:rPr>
+        <w:drawing>
+          <wp:inline distT="0" distB="0" distL="0" distR="0">
+            <wp:extent cx="6120130" cy="3442335"/>
+            <wp:effectExtent l="0" t="0" r="0" b="5715"/>
+            <wp:docPr id="7" name="Image 7"/>
+            <wp:cNvGraphicFramePr>
+              <a:graphicFrameLocks xmlns:a="http://schemas.openxmlformats.org/drawingml/2006/main" noChangeAspect="1"/>
+            </wp:cNvGraphicFramePr>
+            <a:graphic xmlns:a="http://schemas.openxmlformats.org/drawingml/2006/main">
+              <a:graphicData uri="http://schemas.openxmlformats.org/drawingml/2006/picture">
+                <pic:pic xmlns:pic="http://schemas.openxmlformats.org/drawingml/2006/picture">
+                  <pic:nvPicPr>
+                    <pic:cNvPr id="7" name="Indépendant.png"/>
+                    <pic:cNvPicPr/>
+                  </pic:nvPicPr>
+                  <pic:blipFill>
+                    <a:blip r:embed="rId12">
+                      <a:extLst>
+                        <a:ext uri="{28A0092B-C50C-407E-A947-70E740481C1C}">
+                          <a14:useLocalDpi xmlns:a14="http://schemas.microsoft.com/office/drawing/2010/main" val="0"/>
+                        </a:ext>
+                      </a:extLst>
+                    </a:blip>
+                    <a:stretch>
+                      <a:fillRect/>
+                    </a:stretch>
+                  </pic:blipFill>
+                  <pic:spPr>
+                    <a:xfrm>
+                      <a:off x="0" y="0"/>
+                      <a:ext cx="6120130" cy="3442335"/>
+                    </a:xfrm>
+                    <a:prstGeom prst="rect">
+                      <a:avLst/>
+                    </a:prstGeom>
+                  </pic:spPr>
+                </pic:pic>
+              </a:graphicData>
+            </a:graphic>
+          </wp:inline>
+        </w:drawing>
       </w:r>
     </w:p>
     <w:p>
@@ -884,13 +1227,7 @@
         <w:rPr>
           <w:rFonts w:ascii="Trebuchet MS" w:hAnsi="Trebuchet MS"/>
         </w:rPr>
-        <w:t>Cette page permet de recenser tous les films créés par des réalisateurs indépendants</w:t>
-      </w:r>
-      <w:r>
-        <w:rPr>
-          <w:rFonts w:ascii="Trebuchet MS" w:hAnsi="Trebuchet MS"/>
-        </w:rPr>
-        <w:t>. Cela permet de mettre ces films en avant.</w:t>
+        <w:t>Cette page permet de recenser tous les films créés par des réalisateurs indépendants. Cela permet de mettre ces films en avant.</w:t>
       </w:r>
     </w:p>
     <w:p>
@@ -905,69 +1242,91 @@
         <w:rPr>
           <w:rFonts w:ascii="Trebuchet MS" w:hAnsi="Trebuchet MS"/>
         </w:rPr>
-        <w:t>On a donc une liste de films classés par ordre chronologique. Il y a aussi une barre de recherche permettant d'affiner la recherche.</w:t>
-      </w:r>
-    </w:p>
-    <w:p>
-      <w:pPr>
-        <w:pStyle w:val="Textbody"/>
-      </w:pPr>
-      <w:r>
+        <w:t>On a donc une liste de films c</w:t>
+      </w:r>
+      <w:r>
+        <w:rPr>
+          <w:rFonts w:ascii="Trebuchet MS" w:hAnsi="Trebuchet MS"/>
+        </w:rPr>
+        <w:t>lassés par ordre chronologique.</w:t>
+      </w:r>
+    </w:p>
+    <w:p>
+      <w:pPr>
+        <w:pStyle w:val="Textbody"/>
         <w:rPr>
           <w:rFonts w:ascii="Trebuchet MS" w:hAnsi="Trebuchet MS"/>
           <w:b/>
           <w:bCs/>
           <w:u w:val="single"/>
         </w:rPr>
-        <w:t>Modify_Director :</w:t>
-      </w:r>
-    </w:p>
-    <w:p>
-      <w:pPr>
-        <w:pStyle w:val="Textbody"/>
-        <w:numPr>
-          <w:ilvl w:val="0"/>
-          <w:numId w:val="10"/>
-        </w:numPr>
-      </w:pPr>
-      <w:r>
-        <w:rPr>
-          <w:rFonts w:ascii="Trebuchet MS" w:hAnsi="Trebuchet MS"/>
-        </w:rPr>
-        <w:t xml:space="preserve">Cette page est uniquement accessible aux administrateurs. </w:t>
-      </w:r>
-      <w:r>
-        <w:rPr>
-          <w:rFonts w:ascii="Trebuchet MS" w:hAnsi="Trebuchet MS"/>
-        </w:rPr>
-        <w:t>Elle va leur permettre de modifier les informations d'un réalisateur en cas de problème.</w:t>
-      </w:r>
-    </w:p>
-    <w:p>
-      <w:pPr>
-        <w:pStyle w:val="Textbody"/>
-        <w:numPr>
-          <w:ilvl w:val="0"/>
-          <w:numId w:val="10"/>
-        </w:numPr>
-      </w:pPr>
-      <w:r>
-        <w:rPr>
-          <w:rFonts w:ascii="Trebuchet MS" w:hAnsi="Trebuchet MS"/>
-        </w:rPr>
-        <w:t>Sur la partie gauche de l'écran de modification, il y a toutes les informations actuelles du réalisateur en question. Grâce au bouton « modifier » présent à chaque côt</w:t>
-      </w:r>
-      <w:r>
-        <w:rPr>
-          <w:rFonts w:ascii="Trebuchet MS" w:hAnsi="Trebuchet MS"/>
-        </w:rPr>
-        <w:t>é droit de chaque information pour pouvoir les changer. Une fois le changement fait il n'y a plus qu'à confirmer la modification avec le bouton « Confirmer modification » situé en bas de la page.</w:t>
-      </w:r>
-    </w:p>
-    <w:p>
-      <w:pPr>
-        <w:pStyle w:val="Textbody"/>
-      </w:pPr>
+      </w:pPr>
+      <w:r>
+        <w:rPr>
+          <w:rFonts w:ascii="Trebuchet MS" w:hAnsi="Trebuchet MS"/>
+          <w:b/>
+          <w:bCs/>
+          <w:noProof/>
+          <w:u w:val="single"/>
+          <w:lang w:eastAsia="fr-FR" w:bidi="ar-SA"/>
+        </w:rPr>
+        <w:lastRenderedPageBreak/>
+        <w:drawing>
+          <wp:inline distT="0" distB="0" distL="0" distR="0">
+            <wp:extent cx="6119706" cy="3442335"/>
+            <wp:effectExtent l="0" t="0" r="0" b="5715"/>
+            <wp:docPr id="8" name="Image 8"/>
+            <wp:cNvGraphicFramePr>
+              <a:graphicFrameLocks xmlns:a="http://schemas.openxmlformats.org/drawingml/2006/main" noChangeAspect="1"/>
+            </wp:cNvGraphicFramePr>
+            <a:graphic xmlns:a="http://schemas.openxmlformats.org/drawingml/2006/main">
+              <a:graphicData uri="http://schemas.openxmlformats.org/drawingml/2006/picture">
+                <pic:pic xmlns:pic="http://schemas.openxmlformats.org/drawingml/2006/picture">
+                  <pic:nvPicPr>
+                    <pic:cNvPr id="8" name="Modify_Movie.png"/>
+                    <pic:cNvPicPr/>
+                  </pic:nvPicPr>
+                  <pic:blipFill>
+                    <a:blip r:embed="rId13">
+                      <a:extLst>
+                        <a:ext uri="{28A0092B-C50C-407E-A947-70E740481C1C}">
+                          <a14:useLocalDpi xmlns:a14="http://schemas.microsoft.com/office/drawing/2010/main" val="0"/>
+                        </a:ext>
+                      </a:extLst>
+                    </a:blip>
+                    <a:stretch>
+                      <a:fillRect/>
+                    </a:stretch>
+                  </pic:blipFill>
+                  <pic:spPr>
+                    <a:xfrm>
+                      <a:off x="0" y="0"/>
+                      <a:ext cx="6119706" cy="3442335"/>
+                    </a:xfrm>
+                    <a:prstGeom prst="rect">
+                      <a:avLst/>
+                    </a:prstGeom>
+                  </pic:spPr>
+                </pic:pic>
+              </a:graphicData>
+            </a:graphic>
+          </wp:inline>
+        </w:drawing>
+      </w:r>
+    </w:p>
+    <w:p>
+      <w:pPr>
+        <w:pStyle w:val="Textbody"/>
+      </w:pPr>
+      <w:r>
+        <w:rPr>
+          <w:rFonts w:ascii="Trebuchet MS" w:hAnsi="Trebuchet MS"/>
+          <w:b/>
+          <w:bCs/>
+          <w:u w:val="single"/>
+        </w:rPr>
+        <w:t xml:space="preserve"> </w:t>
+      </w:r>
       <w:r>
         <w:rPr>
           <w:rFonts w:ascii="Trebuchet MS" w:hAnsi="Trebuchet MS"/>
@@ -990,13 +1349,81 @@
         <w:rPr>
           <w:rFonts w:ascii="Trebuchet MS" w:hAnsi="Trebuchet MS"/>
         </w:rPr>
-        <w:t>Comme pour la page pour modifier un réalisate</w:t>
-      </w:r>
-      <w:r>
-        <w:rPr>
-          <w:rFonts w:ascii="Trebuchet MS" w:hAnsi="Trebuchet MS"/>
-        </w:rPr>
-        <w:t>ur, on pourra aussi changer les informations d'un film. On utilise donc le bouton « modifier » pour changer les diverses informations du film.</w:t>
+        <w:t xml:space="preserve">Comme pour la page pour modifier un réalisateur, on pourra aussi changer les informations d'un film. </w:t>
+      </w:r>
+      <w:r>
+        <w:rPr>
+          <w:rFonts w:ascii="Trebuchet MS" w:hAnsi="Trebuchet MS"/>
+        </w:rPr>
+        <w:t xml:space="preserve">Le bouton Modifier doit être enfoncé afin de débloquer les cases à modifier. Un tag peut être supprimé en le sélectionnant dans la liste des tags du film, et en appuyant sur le bouton de suppression. Un tag </w:t>
+      </w:r>
+      <w:r>
+        <w:rPr>
+          <w:rFonts w:ascii="Trebuchet MS" w:hAnsi="Trebuchet MS"/>
+        </w:rPr>
+        <w:t>peut être ajouté en sélectionnant un tag existant et en appuyant sur le bouton ajouter.</w:t>
+      </w:r>
+    </w:p>
+    <w:p>
+      <w:pPr>
+        <w:pStyle w:val="Textbody"/>
+        <w:rPr>
+          <w:rFonts w:ascii="Trebuchet MS" w:hAnsi="Trebuchet MS"/>
+          <w:b/>
+          <w:bCs/>
+          <w:u w:val="single"/>
+        </w:rPr>
+      </w:pPr>
+      <w:r>
+        <w:rPr>
+          <w:rFonts w:ascii="Trebuchet MS" w:hAnsi="Trebuchet MS"/>
+          <w:b/>
+          <w:bCs/>
+          <w:noProof/>
+          <w:u w:val="single"/>
+          <w:lang w:eastAsia="fr-FR" w:bidi="ar-SA"/>
+        </w:rPr>
+        <w:drawing>
+          <wp:inline distT="0" distB="0" distL="0" distR="0">
+            <wp:extent cx="6119706" cy="3442335"/>
+            <wp:effectExtent l="0" t="0" r="0" b="5715"/>
+            <wp:docPr id="9" name="Image 9"/>
+            <wp:cNvGraphicFramePr>
+              <a:graphicFrameLocks xmlns:a="http://schemas.openxmlformats.org/drawingml/2006/main" noChangeAspect="1"/>
+            </wp:cNvGraphicFramePr>
+            <a:graphic xmlns:a="http://schemas.openxmlformats.org/drawingml/2006/main">
+              <a:graphicData uri="http://schemas.openxmlformats.org/drawingml/2006/picture">
+                <pic:pic xmlns:pic="http://schemas.openxmlformats.org/drawingml/2006/picture">
+                  <pic:nvPicPr>
+                    <pic:cNvPr id="9" name="Panel_Admin.png"/>
+                    <pic:cNvPicPr/>
+                  </pic:nvPicPr>
+                  <pic:blipFill>
+                    <a:blip r:embed="rId14">
+                      <a:extLst>
+                        <a:ext uri="{28A0092B-C50C-407E-A947-70E740481C1C}">
+                          <a14:useLocalDpi xmlns:a14="http://schemas.microsoft.com/office/drawing/2010/main" val="0"/>
+                        </a:ext>
+                      </a:extLst>
+                    </a:blip>
+                    <a:stretch>
+                      <a:fillRect/>
+                    </a:stretch>
+                  </pic:blipFill>
+                  <pic:spPr>
+                    <a:xfrm>
+                      <a:off x="0" y="0"/>
+                      <a:ext cx="6119706" cy="3442335"/>
+                    </a:xfrm>
+                    <a:prstGeom prst="rect">
+                      <a:avLst/>
+                    </a:prstGeom>
+                  </pic:spPr>
+                </pic:pic>
+              </a:graphicData>
+            </a:graphic>
+          </wp:inline>
+        </w:drawing>
       </w:r>
     </w:p>
     <w:p>
@@ -1025,13 +1452,7 @@
         <w:rPr>
           <w:rFonts w:ascii="Trebuchet MS" w:hAnsi="Trebuchet MS"/>
         </w:rPr>
-        <w:t>Cette petite fenêtre apparaît quand on clique sur le bouton « admin » situé à l'accueil de l'applic</w:t>
-      </w:r>
-      <w:r>
-        <w:rPr>
-          <w:rFonts w:ascii="Trebuchet MS" w:hAnsi="Trebuchet MS"/>
-        </w:rPr>
-        <w:t>ation.</w:t>
+        <w:t>Cette petite fenêtre apparaît quand on clique sur le bouton « admin » situé à l'accueil de l'application.</w:t>
       </w:r>
     </w:p>
     <w:p>
@@ -1046,8 +1467,50 @@
         <w:rPr>
           <w:rFonts w:ascii="Trebuchet MS" w:hAnsi="Trebuchet MS"/>
         </w:rPr>
-        <w:t>Avec un nom d'utilisateur et un mot de passe, on pourra se connecter en tant qu'administrateur à l'application afin de modifier les informations de film ou de réalisateur.</w:t>
-      </w:r>
+        <w:t xml:space="preserve">Avec un nom d'utilisateur et un mot de passe, on pourra se connecter en tant </w:t>
+      </w:r>
+      <w:r>
+        <w:rPr>
+          <w:rFonts w:ascii="Trebuchet MS" w:hAnsi="Trebuchet MS"/>
+        </w:rPr>
+        <w:lastRenderedPageBreak/>
+        <w:t>qu'administrateur à l'application afin de modifier les informations de</w:t>
+      </w:r>
+      <w:r>
+        <w:rPr>
+          <w:rFonts w:ascii="Trebuchet MS" w:hAnsi="Trebuchet MS"/>
+        </w:rPr>
+        <w:t xml:space="preserve"> </w:t>
+      </w:r>
+      <w:r>
+        <w:rPr>
+          <w:rFonts w:ascii="Trebuchet MS" w:hAnsi="Trebuchet MS"/>
+        </w:rPr>
+        <w:t>film</w:t>
+      </w:r>
+      <w:r>
+        <w:rPr>
+          <w:rFonts w:ascii="Trebuchet MS" w:hAnsi="Trebuchet MS"/>
+        </w:rPr>
+        <w:t>, et aussi de pouvoir supprimer un film ou un réalisateur.</w:t>
+      </w:r>
+    </w:p>
+    <w:p>
+      <w:pPr>
+        <w:pStyle w:val="Textbody"/>
+        <w:numPr>
+          <w:ilvl w:val="0"/>
+          <w:numId w:val="12"/>
+        </w:numPr>
+      </w:pPr>
+      <w:r>
+        <w:rPr>
+          <w:rFonts w:ascii="Trebuchet MS" w:hAnsi="Trebuchet MS"/>
+        </w:rPr>
+        <w:t>L’administrateur reviens sur cette page pour se déconnecter.</w:t>
+      </w:r>
+      <w:bookmarkStart w:id="1" w:name="_GoBack"/>
+      <w:bookmarkEnd w:id="1"/>
     </w:p>
     <w:p>
       <w:pPr>

</xml_diff>